<commit_message>
Fix to Student Guid
</commit_message>
<xml_diff>
--- a/006-AppModernization/Student/Guides/StudentGuide.docx
+++ b/006-AppModernization/Student/Guides/StudentGuide.docx
@@ -1728,7 +1728,11 @@
         </w:tc>
       </w:tr>
     </w:tbl>
-    <w:p>
+    <w:p/>
+    <w:p/>
+    <w:p>
+      <w:bookmarkStart w:id="17" w:name="_GoBack"/>
+      <w:bookmarkEnd w:id="17"/>
       <w:r>
         <w:br w:type="page"/>
       </w:r>
@@ -1969,11 +1973,11 @@
       <w:pPr>
         <w:pStyle w:val="Heading2"/>
       </w:pPr>
-      <w:bookmarkStart w:id="17" w:name="_Toc519766941"/>
+      <w:bookmarkStart w:id="18" w:name="_Toc519766941"/>
       <w:r>
         <w:t>Prerequisites</w:t>
       </w:r>
-      <w:bookmarkEnd w:id="17"/>
+      <w:bookmarkEnd w:id="18"/>
     </w:p>
     <w:p>
       <w:pPr>
@@ -1990,7 +1994,7 @@
       <w:pPr>
         <w:pStyle w:val="Heading2"/>
       </w:pPr>
-      <w:bookmarkStart w:id="18" w:name="_Toc519766940"/>
+      <w:bookmarkStart w:id="19" w:name="_Toc519766940"/>
       <w:r>
         <w:t xml:space="preserve">Help </w:t>
       </w:r>
@@ -2000,7 +2004,7 @@
       <w:r>
         <w:t>eferences</w:t>
       </w:r>
-      <w:bookmarkEnd w:id="18"/>
+      <w:bookmarkEnd w:id="19"/>
     </w:p>
     <w:tbl>
       <w:tblPr>
@@ -2321,7 +2325,7 @@
       <w:pPr>
         <w:pStyle w:val="Heading1"/>
       </w:pPr>
-      <w:bookmarkStart w:id="19" w:name="_Toc519766951"/>
+      <w:bookmarkStart w:id="20" w:name="_Toc519766951"/>
       <w:r>
         <w:t xml:space="preserve">Exercise </w:t>
       </w:r>
@@ -2334,7 +2338,7 @@
       <w:r>
         <w:t>Optimize Entire Web Application Performance with Content Distributed Network (CDN)</w:t>
       </w:r>
-      <w:bookmarkEnd w:id="19"/>
+      <w:bookmarkEnd w:id="20"/>
     </w:p>
     <w:p/>
     <w:p>
@@ -2411,7 +2415,7 @@
       <w:pPr>
         <w:pStyle w:val="Heading2"/>
       </w:pPr>
-      <w:bookmarkStart w:id="20" w:name="_Toc519766952"/>
+      <w:bookmarkStart w:id="21" w:name="_Toc519766952"/>
       <w:r>
         <w:t xml:space="preserve">Help </w:t>
       </w:r>
@@ -2421,7 +2425,7 @@
       <w:r>
         <w:t>eferences</w:t>
       </w:r>
-      <w:bookmarkEnd w:id="20"/>
+      <w:bookmarkEnd w:id="21"/>
     </w:p>
     <w:tbl>
       <w:tblPr>
@@ -2565,9 +2569,9 @@
       <w:pPr>
         <w:pStyle w:val="Heading2"/>
       </w:pPr>
-      <w:bookmarkStart w:id="21" w:name="_Toc519766953"/>
-    </w:p>
-    <w:bookmarkEnd w:id="21"/>
+      <w:bookmarkStart w:id="22" w:name="_Toc519766953"/>
+    </w:p>
+    <w:bookmarkEnd w:id="22"/>
     <w:p>
       <w:pPr>
         <w:rPr>
@@ -2585,7 +2589,7 @@
       <w:pPr>
         <w:pStyle w:val="Heading1"/>
       </w:pPr>
-      <w:bookmarkStart w:id="22" w:name="_Toc519766957"/>
+      <w:bookmarkStart w:id="23" w:name="_Toc519766957"/>
       <w:r>
         <w:lastRenderedPageBreak/>
         <w:t xml:space="preserve">Exercise </w:t>
@@ -2599,7 +2603,7 @@
       <w:r>
         <w:t>Optimize Partial Web Application Performance with Content Distributed Network (CDN)</w:t>
       </w:r>
-      <w:bookmarkEnd w:id="22"/>
+      <w:bookmarkEnd w:id="23"/>
     </w:p>
     <w:p/>
     <w:p>
@@ -2727,7 +2731,7 @@
       <w:pPr>
         <w:pStyle w:val="Heading2"/>
       </w:pPr>
-      <w:bookmarkStart w:id="23" w:name="_Toc519766958"/>
+      <w:bookmarkStart w:id="24" w:name="_Toc519766958"/>
     </w:p>
     <w:p>
       <w:pPr>
@@ -2736,7 +2740,7 @@
       <w:r>
         <w:t>Prerequisites</w:t>
       </w:r>
-      <w:bookmarkEnd w:id="23"/>
+      <w:bookmarkEnd w:id="24"/>
     </w:p>
     <w:p>
       <w:r>
@@ -2765,7 +2769,7 @@
       <w:pPr>
         <w:pStyle w:val="Heading1"/>
       </w:pPr>
-      <w:bookmarkStart w:id="24" w:name="_Toc519766965"/>
+      <w:bookmarkStart w:id="25" w:name="_Toc519766965"/>
       <w:r>
         <w:lastRenderedPageBreak/>
         <w:t xml:space="preserve">Exercise </w:t>
@@ -2787,7 +2791,7 @@
       <w:r>
         <w:t xml:space="preserve"> Cache</w:t>
       </w:r>
-      <w:bookmarkEnd w:id="24"/>
+      <w:bookmarkEnd w:id="25"/>
     </w:p>
     <w:p/>
     <w:p>
@@ -2938,11 +2942,11 @@
       <w:pPr>
         <w:pStyle w:val="Heading2"/>
       </w:pPr>
-      <w:bookmarkStart w:id="25" w:name="_Toc519766967"/>
+      <w:bookmarkStart w:id="26" w:name="_Toc519766967"/>
       <w:r>
         <w:t>Prerequisites</w:t>
       </w:r>
-      <w:bookmarkEnd w:id="25"/>
+      <w:bookmarkEnd w:id="26"/>
     </w:p>
     <w:p>
       <w:r>
@@ -2960,7 +2964,7 @@
       <w:pPr>
         <w:pStyle w:val="Heading2"/>
       </w:pPr>
-      <w:bookmarkStart w:id="26" w:name="_Toc519766966"/>
+      <w:bookmarkStart w:id="27" w:name="_Toc519766966"/>
       <w:r>
         <w:t xml:space="preserve">Help </w:t>
       </w:r>
@@ -2970,7 +2974,7 @@
       <w:r>
         <w:t>eferences</w:t>
       </w:r>
-      <w:bookmarkEnd w:id="26"/>
+      <w:bookmarkEnd w:id="27"/>
     </w:p>
     <w:tbl>
       <w:tblPr>
@@ -3096,7 +3100,7 @@
       <w:pPr>
         <w:pStyle w:val="Heading1"/>
       </w:pPr>
-      <w:bookmarkStart w:id="27" w:name="_Toc519766972"/>
+      <w:bookmarkStart w:id="28" w:name="_Toc519766972"/>
       <w:r>
         <w:lastRenderedPageBreak/>
         <w:t xml:space="preserve">Exercise </w:t>
@@ -3110,7 +3114,7 @@
       <w:r>
         <w:t>Improve Quality &amp; Performance of Search with Azure Search</w:t>
       </w:r>
-      <w:bookmarkEnd w:id="27"/>
+      <w:bookmarkEnd w:id="28"/>
     </w:p>
     <w:p>
       <w:r>
@@ -3265,11 +3269,11 @@
       <w:pPr>
         <w:pStyle w:val="Heading2"/>
       </w:pPr>
-      <w:bookmarkStart w:id="28" w:name="_Toc519766974"/>
+      <w:bookmarkStart w:id="29" w:name="_Toc519766974"/>
       <w:r>
         <w:t>Prerequisites</w:t>
       </w:r>
-      <w:bookmarkEnd w:id="28"/>
+      <w:bookmarkEnd w:id="29"/>
     </w:p>
     <w:p>
       <w:pPr>
@@ -3292,7 +3296,7 @@
       <w:pPr>
         <w:pStyle w:val="Heading2"/>
       </w:pPr>
-      <w:bookmarkStart w:id="29" w:name="_Toc519766973"/>
+      <w:bookmarkStart w:id="30" w:name="_Toc519766973"/>
       <w:r>
         <w:t xml:space="preserve">Help </w:t>
       </w:r>
@@ -3302,7 +3306,7 @@
       <w:r>
         <w:t>eferences</w:t>
       </w:r>
-      <w:bookmarkEnd w:id="29"/>
+      <w:bookmarkEnd w:id="30"/>
     </w:p>
     <w:tbl>
       <w:tblPr>
@@ -3385,7 +3389,7 @@
       <w:pPr>
         <w:pStyle w:val="Heading1"/>
       </w:pPr>
-      <w:bookmarkStart w:id="30" w:name="_Toc519766980"/>
+      <w:bookmarkStart w:id="31" w:name="_Toc519766980"/>
       <w:r>
         <w:lastRenderedPageBreak/>
         <w:t xml:space="preserve">Exercise </w:t>
@@ -3399,7 +3403,7 @@
       <w:r>
         <w:t>Accelerate development and take advantage of serverless using Azure Functions</w:t>
       </w:r>
-      <w:bookmarkEnd w:id="30"/>
+      <w:bookmarkEnd w:id="31"/>
     </w:p>
     <w:p/>
     <w:p>
@@ -3417,11 +3421,11 @@
       <w:pPr>
         <w:pStyle w:val="Heading2"/>
       </w:pPr>
-      <w:bookmarkStart w:id="31" w:name="_Toc519766982"/>
+      <w:bookmarkStart w:id="32" w:name="_Toc519766982"/>
       <w:r>
         <w:t>Prerequisites</w:t>
       </w:r>
-      <w:bookmarkEnd w:id="31"/>
+      <w:bookmarkEnd w:id="32"/>
     </w:p>
     <w:p>
       <w:r>
@@ -3433,7 +3437,7 @@
       <w:pPr>
         <w:pStyle w:val="Heading2"/>
       </w:pPr>
-      <w:bookmarkStart w:id="32" w:name="_Toc519766981"/>
+      <w:bookmarkStart w:id="33" w:name="_Toc519766981"/>
       <w:r>
         <w:t xml:space="preserve">Help </w:t>
       </w:r>
@@ -3443,7 +3447,7 @@
       <w:r>
         <w:t>eferences</w:t>
       </w:r>
-      <w:bookmarkEnd w:id="32"/>
+      <w:bookmarkEnd w:id="33"/>
     </w:p>
     <w:tbl>
       <w:tblPr>
@@ -3560,7 +3564,7 @@
       <w:pPr>
         <w:pStyle w:val="Heading1"/>
       </w:pPr>
-      <w:bookmarkStart w:id="33" w:name="_Toc519766990"/>
+      <w:bookmarkStart w:id="34" w:name="_Toc519766990"/>
       <w:r>
         <w:lastRenderedPageBreak/>
         <w:t xml:space="preserve">Exercise </w:t>
@@ -3574,7 +3578,7 @@
       <w:r>
         <w:t>Monetize your data and services, and open new channels to customers using Azure API Management</w:t>
       </w:r>
-      <w:bookmarkEnd w:id="33"/>
+      <w:bookmarkEnd w:id="34"/>
     </w:p>
     <w:p/>
     <w:p>
@@ -3586,7 +3590,7 @@
       <w:pPr>
         <w:pStyle w:val="Heading4"/>
       </w:pPr>
-      <w:bookmarkStart w:id="34" w:name="_Toc519766992"/>
+      <w:bookmarkStart w:id="35" w:name="_Toc519766992"/>
     </w:p>
     <w:p>
       <w:pPr>
@@ -3595,16 +3599,11 @@
       <w:r>
         <w:t>Prerequisites</w:t>
       </w:r>
-      <w:bookmarkEnd w:id="34"/>
-    </w:p>
-    <w:p>
-      <w:r>
-        <w:t>To complete this task, you should have provisioned the Parts Unlimited IaaS and PaaS environments and have a working</w:t>
-      </w:r>
-      <w:bookmarkStart w:id="35" w:name="_GoBack"/>
       <w:bookmarkEnd w:id="35"/>
-      <w:r>
-        <w:t xml:space="preserve"> CI/CD process.  You will use the Developer Workstation deployed as part of the IaaS environment for your development work. You have already provisioned the API Management instance in your Azure Subscription.</w:t>
+    </w:p>
+    <w:p>
+      <w:r>
+        <w:t>To complete this task, you should have provisioned the Parts Unlimited IaaS and PaaS environments and have a working CI/CD process.  You will use the Developer Workstation deployed as part of the IaaS environment for your development work. You have already provisioned the API Management instance in your Azure Subscription.</w:t>
       </w:r>
     </w:p>
     <w:p/>

</xml_diff>